<commit_message>
menambahkan file praktikum1,2,3,soal,prima, dan merubah sedikit baris di tugas1
</commit_message>
<xml_diff>
--- a/Tugas1-PPB-legarsuryantara.docx
+++ b/Tugas1-PPB-legarsuryantara.docx
@@ -2094,7 +2094,6 @@
           <w:szCs w:val="24"/>
         </w:rPr>
       </w:pPr>
-      <w:bookmarkStart w:id="0" w:name="_GoBack"/>
       <w:r>
         <w:rPr>
           <w:rFonts w:ascii="Times New Roman" w:eastAsia="Times New Roman" w:hAnsi="Times New Roman" w:cs="Times New Roman"/>
@@ -2114,7 +2113,6 @@
         <w:t> sebesar 1</w:t>
       </w:r>
     </w:p>
-    <w:bookmarkEnd w:id="0"/>
     <w:p>
       <w:pPr>
         <w:numPr>
@@ -3041,6 +3039,16 @@
           <w:szCs w:val="24"/>
         </w:rPr>
       </w:pPr>
+      <w:r>
+        <w:rPr>
+          <w:rFonts w:ascii="Times New Roman" w:eastAsia="Times New Roman" w:hAnsi="Times New Roman" w:cs="Times New Roman"/>
+          <w:color w:val="000000"/>
+          <w:sz w:val="24"/>
+          <w:szCs w:val="24"/>
+        </w:rPr>
+        <w:lastRenderedPageBreak/>
+        <w:t>Praktikum 3</w:t>
+      </w:r>
     </w:p>
     <w:p>
       <w:pPr>
@@ -3165,7 +3173,18 @@
           <w:sz w:val="24"/>
           <w:szCs w:val="24"/>
         </w:rPr>
-        <w:t>Buatlah sebuah program yang dapat menampilkan bilangan prima dari angka 0 sampai 201 menggunakan Dart. Ketika bilangan prima ditemukan, maka tampilkan nama lengkap dan NIM Anda.</w:t>
+        <w:t>Buatlah sebuah program yang dapat menampilkan bilangan prima dari angka 0 sampai 201 menggunakan Dart. K</w:t>
+      </w:r>
+      <w:bookmarkStart w:id="0" w:name="_GoBack"/>
+      <w:bookmarkEnd w:id="0"/>
+      <w:r>
+        <w:rPr>
+          <w:rFonts w:ascii="Times New Roman" w:eastAsia="Times New Roman" w:hAnsi="Times New Roman" w:cs="Times New Roman"/>
+          <w:color w:val="000000"/>
+          <w:sz w:val="24"/>
+          <w:szCs w:val="24"/>
+        </w:rPr>
+        <w:t>etika bilangan prima ditemukan, maka tampilkan nama lengkap dan NIM Anda.</w:t>
       </w:r>
     </w:p>
     <w:p>
@@ -9430,7 +9449,7 @@
 </file>
 
 <file path=customXml/itemProps1.xml><?xml version="1.0" encoding="utf-8"?>
-<ds:datastoreItem xmlns:ds="http://schemas.openxmlformats.org/officeDocument/2006/customXml" ds:itemID="{E2728D2A-1269-4CE4-A335-91FAEBC9AEEC}">
+<ds:datastoreItem xmlns:ds="http://schemas.openxmlformats.org/officeDocument/2006/customXml" ds:itemID="{2F13AD6E-B7C0-4DB0-8A86-A85F34C192CE}">
   <ds:schemaRefs>
     <ds:schemaRef ds:uri="http://schemas.openxmlformats.org/officeDocument/2006/bibliography"/>
   </ds:schemaRefs>

</xml_diff>